<commit_message>
Add gender tag to Adult Foot Swelling advice
Add filter for female-only medical advice.

[Finishes #64283094]
</commit_message>
<xml_diff>
--- a/db/symptom_checker/SY_Adult_FootSwellingOrLegSwelling.docx
+++ b/db/symptom_checker/SY_Adult_FootSwellingOrLegSwelling.docx
@@ -1226,7 +1226,7 @@
           <w:sz w:val="24"/>
           <w:sz-cs w:val="24"/>
         </w:rPr>
-        <w:t xml:space="preserve">You are pregnant and have new foot swelling</w:t>
+        <w:t xml:space="preserve">You are pregnant and have new foot swelling [female]</w:t>
       </w:r>
     </w:p>
     <w:p>
@@ -4525,7 +4525,7 @@
           <w:sz w:val="24"/>
           <w:sz-cs w:val="24"/>
         </w:rPr>
-        <w:t xml:space="preserve"> PAGE 6</w:t>
+        <w:t xml:space="preserve"> PAGE 2</w:t>
       </w:r>
     </w:p>
     <w:p>

</xml_diff>